<commit_message>
Rearrange so that problem statement starts with Disaster issues
</commit_message>
<xml_diff>
--- a/UsingVANSoftwareForDisasterRecovery.docx
+++ b/UsingVANSoftwareForDisasterRecovery.docx
@@ -13,7 +13,13 @@
         <w:t>in North America can</w:t>
       </w:r>
       <w:r>
-        <w:t xml:space="preserve"> benefit from VAN organizing software</w:t>
+        <w:t xml:space="preserve"> benefit from VAN </w:t>
+      </w:r>
+      <w:r>
+        <w:t xml:space="preserve"> field </w:t>
+      </w:r>
+      <w:r>
+        <w:t>organizing software</w:t>
       </w:r>
     </w:p>
     <w:p/>
@@ -38,20 +44,9 @@
         <w:t>The Problem:</w:t>
       </w:r>
     </w:p>
-    <w:p/>
-    <w:p/>
-    <w:p/>
-    <w:p>
-      <w:pPr>
-        <w:rPr>
-          <w:b/>
-        </w:rPr>
-      </w:pPr>
-      <w:r>
-        <w:rPr>
-          <w:b/>
-        </w:rPr>
-        <w:t>The opportunity:</w:t>
+    <w:p>
+      <w:r>
+        <w:t xml:space="preserve">After a major disaster such as a hurricane or flood, millions of residents and buildings need to be targeted and contacted, initially to assess their most urgent needs and continuously to step through the recovery process.  </w:t>
       </w:r>
     </w:p>
     <w:p>
@@ -59,13 +54,23 @@
         <w:ind w:firstLine="720"/>
       </w:pPr>
       <w:r>
-        <w:t>NGP VAN has created a best in class field organizing product to allow loosely affiliated political campaigns and other social organizing programs to cooperatively tar</w:t>
-      </w:r>
-      <w:r>
-        <w:t xml:space="preserve">get, contact, and build individual histories over a period of months </w:t>
-      </w:r>
-      <w:r>
-        <w:t xml:space="preserve">in a large universe of potential voters. </w:t>
+        <w:t xml:space="preserve">Recovery efforts should be optimized to make the best use of personell and resources on the ground, and aligned organizations should be able to benefit from each others’ efforts. Despite these similarities, there is no established technology or clear candidate to solve these problems in the disaster recovery world. </w:t>
+      </w:r>
+    </w:p>
+    <w:p/>
+    <w:p/>
+    <w:p/>
+    <w:p>
+      <w:pPr>
+        <w:rPr>
+          <w:b/>
+        </w:rPr>
+      </w:pPr>
+      <w:r>
+        <w:rPr>
+          <w:b/>
+        </w:rPr>
+        <w:t>The opportunity:</w:t>
       </w:r>
     </w:p>
     <w:p>
@@ -73,73 +78,13 @@
         <w:ind w:firstLine="720"/>
       </w:pPr>
       <w:r>
-        <w:t>In particular, the miniVAN mobile app and Turf Cutter system have brought huge gains in efficiency for door to door canvassing.</w:t>
-      </w:r>
-      <w:r>
-        <w:t xml:space="preserve"> The VAN’s multi-tenancy model has </w:t>
-      </w:r>
-      <w:r>
-        <w:t xml:space="preserve">also </w:t>
-      </w:r>
-      <w:r>
-        <w:t xml:space="preserve">allowed </w:t>
-      </w:r>
-      <w:r>
-        <w:t>campaigns throughout the Democratic sphere to maintain key private data while working together to accumulate modelling data and knowledge about individual voters  - a huge advantage up and down the ballot in 2012 elections.</w:t>
-      </w:r>
-    </w:p>
-    <w:p/>
-    <w:p>
-      <w:r>
-        <w:t xml:space="preserve"> </w:t>
-      </w:r>
-      <w:r>
-        <w:tab/>
-      </w:r>
-      <w:r>
-        <w:rPr>
-          <w:i/>
-        </w:rPr>
-        <w:t>Disaster Recovery</w:t>
-      </w:r>
-      <w:r>
-        <w:rPr>
-          <w:i/>
-        </w:rPr>
-        <w:t xml:space="preserve"> </w:t>
-      </w:r>
-      <w:r>
-        <w:t xml:space="preserve">involves goals and challenges very similar to  </w:t>
-      </w:r>
-      <w:r>
-        <w:t>political</w:t>
-      </w:r>
-      <w:r>
-        <w:t xml:space="preserve"> and non-profit field organizing. After a major disaster such as Hurricane Sandy, millions of potential res</w:t>
-      </w:r>
-      <w:r>
-        <w:t>idents and buildings need to be</w:t>
-      </w:r>
-      <w:r>
-        <w:t xml:space="preserve"> targeted and</w:t>
-      </w:r>
-      <w:r>
-        <w:t xml:space="preserve"> contacted</w:t>
-      </w:r>
-      <w:r>
-        <w:t>,</w:t>
-      </w:r>
-      <w:r>
-        <w:t xml:space="preserve"> </w:t>
-      </w:r>
-      <w:r>
-        <w:t xml:space="preserve">initially </w:t>
-      </w:r>
-      <w:r>
-        <w:t xml:space="preserve">to </w:t>
-      </w:r>
-      <w:r>
-        <w:t xml:space="preserve">assess their most urgent needs and continuously to step through the recovery process.  </w:t>
+        <w:t>NGP VAN has created a best in class field organizing product to allow loosely affiliated political campaigns and other social organizing programs to cooperatively tar</w:t>
+      </w:r>
+      <w:r>
+        <w:t xml:space="preserve">get, contact, and build individual histories over a period of months </w:t>
+      </w:r>
+      <w:r>
+        <w:t xml:space="preserve">in a large universe of potential voters. </w:t>
       </w:r>
     </w:p>
     <w:p>
@@ -147,19 +92,51 @@
         <w:ind w:firstLine="720"/>
       </w:pPr>
       <w:r>
-        <w:t>Recovery efforts should be optimized to make the best use of personell and resources on the ground, and aligned organizations should be able to benefit from each others</w:t>
-      </w:r>
-      <w:r>
-        <w:t>’</w:t>
-      </w:r>
-      <w:r>
-        <w:t xml:space="preserve"> efforts.</w:t>
-      </w:r>
-      <w:r>
-        <w:t xml:space="preserve"> Despite these similarities, there is no established technology or clear candidate to solve these problems in the disaster recovery world. </w:t>
-      </w:r>
-    </w:p>
-    <w:p/>
+        <w:t>In particular, the miniVAN mobile app and Turf Cutter system have brought huge gains in efficiency for door to door canvassing.</w:t>
+      </w:r>
+      <w:r>
+        <w:t xml:space="preserve"> The VAN’s multi-tenancy model has </w:t>
+      </w:r>
+      <w:r>
+        <w:t xml:space="preserve">also </w:t>
+      </w:r>
+      <w:r>
+        <w:t xml:space="preserve">allowed </w:t>
+      </w:r>
+      <w:r>
+        <w:t>campaigns throughout the Democratic sphere to maintain key private data while working together to accumulate modelling data and knowledge about individual voters  - a huge advantage up and down the ballot in 2012 elections.</w:t>
+      </w:r>
+    </w:p>
+    <w:p/>
+    <w:p>
+      <w:r>
+        <w:t xml:space="preserve"> </w:t>
+      </w:r>
+      <w:r>
+        <w:tab/>
+      </w:r>
+      <w:r>
+        <w:rPr>
+          <w:i/>
+        </w:rPr>
+        <w:t>Disaster Recovery</w:t>
+      </w:r>
+      <w:r>
+        <w:rPr>
+          <w:i/>
+        </w:rPr>
+        <w:t xml:space="preserve"> </w:t>
+      </w:r>
+      <w:r>
+        <w:t xml:space="preserve">involves goals and challenges very similar to  </w:t>
+      </w:r>
+      <w:r>
+        <w:t>political</w:t>
+      </w:r>
+      <w:r>
+        <w:t xml:space="preserve"> and non-profit field organizing. </w:t>
+      </w:r>
+    </w:p>
     <w:p/>
     <w:p>
       <w:pPr>

</xml_diff>

<commit_message>
Added some of the challenges
</commit_message>
<xml_diff>
--- a/UsingVANSoftwareForDisasterRecovery.docx
+++ b/UsingVANSoftwareForDisasterRecovery.docx
@@ -49,7 +49,23 @@
           <w:b/>
           <w:sz w:val="32"/>
         </w:rPr>
-        <w:t xml:space="preserve"> field </w:t>
+        <w:t xml:space="preserve"> </w:t>
+      </w:r>
+      <w:r>
+        <w:rPr>
+          <w:rFonts w:asciiTheme="majorHAnsi" w:hAnsiTheme="majorHAnsi"/>
+          <w:b/>
+          <w:sz w:val="32"/>
+        </w:rPr>
+        <w:t>social</w:t>
+      </w:r>
+      <w:r>
+        <w:rPr>
+          <w:rFonts w:asciiTheme="majorHAnsi" w:hAnsiTheme="majorHAnsi"/>
+          <w:b/>
+          <w:sz w:val="32"/>
+        </w:rPr>
+        <w:t xml:space="preserve"> </w:t>
       </w:r>
       <w:r>
         <w:rPr>
@@ -128,7 +144,10 @@
         <w:t xml:space="preserve"> </w:t>
       </w:r>
       <w:r>
-        <w:t xml:space="preserve">of dollars in recovery efforts,  much of it going toward deploying thousands of personell to </w:t>
+        <w:t>of dollars in recovery spending</w:t>
+      </w:r>
+      <w:r>
+        <w:t xml:space="preserve">,  much of it going toward deploying thousands of personell to </w:t>
       </w:r>
       <w:r>
         <w:t xml:space="preserve">interact with </w:t>
@@ -155,7 +174,19 @@
         <w:t>personell</w:t>
       </w:r>
       <w:r>
-        <w:t xml:space="preserve"> during Hurricane Sandy recovery[1], before counting other levels of government, private and non-profit relief, faith based organizations, cont</w:t>
+        <w:t xml:space="preserve"> dur</w:t>
+      </w:r>
+      <w:r>
+        <w:t>ing Hurricane Sandy recovery[1].</w:t>
+      </w:r>
+      <w:r>
+        <w:t xml:space="preserve"> </w:t>
+      </w:r>
+      <w:r>
+        <w:t>This is before</w:t>
+      </w:r>
+      <w:r>
+        <w:t xml:space="preserve"> counting other levels of government, private and non-profit relief, faith based organizations, cont</w:t>
       </w:r>
       <w:r>
         <w:t>ractors, and other responders.</w:t>
@@ -177,6 +208,9 @@
       </w:r>
       <w:r>
         <w:t xml:space="preserve">. </w:t>
+      </w:r>
+      <w:r>
+        <w:t xml:space="preserve"> Residents report being visited and surveyed again and again by staff from the same or similar organizations, asking repeat questions because of an inability to create and share case history effectively.</w:t>
       </w:r>
     </w:p>
     <w:p>
@@ -232,7 +266,25 @@
         <w:ind w:firstLine="720"/>
       </w:pPr>
       <w:r>
-        <w:t xml:space="preserve">NGP VAN has created a best in class field organizing product to allow loosely affiliated political campaigns and other aligned social organizing programs to cooperatively target, contact, and build individual histories over a period of months in a large universe of potential voters. </w:t>
+        <w:t xml:space="preserve">NGP VAN has created </w:t>
+      </w:r>
+      <w:r>
+        <w:t xml:space="preserve">the world’s leading field organizing product </w:t>
+      </w:r>
+      <w:r>
+        <w:t xml:space="preserve">to allow loosely affiliated political campaigns and other aligned social organizing </w:t>
+      </w:r>
+      <w:r>
+        <w:t>groups</w:t>
+      </w:r>
+      <w:r>
+        <w:t xml:space="preserve"> to cooperatively target, contact, and build individual histories over a period of months in a large universe of potential voters</w:t>
+      </w:r>
+      <w:r>
+        <w:t xml:space="preserve"> or activists</w:t>
+      </w:r>
+      <w:r>
+        <w:t xml:space="preserve">. </w:t>
       </w:r>
     </w:p>
     <w:p>
@@ -244,7 +296,19 @@
         <w:t xml:space="preserve">Political campaigns face a problem very similar to disaster recovery. Starting with a large voter universe, they use the VAN to target key individuals based on geography, demographics, and other criteria. Through multiple channels of communication, the campaigns </w:t>
       </w:r>
       <w:r>
-        <w:t>build knowledge on individuals which then drives tailored future interaction. This interaction often includes educating voters and helping them to complete voter registration, attend community events, and share transportation on election day.</w:t>
+        <w:t>build knowledge on individuals which then drives future</w:t>
+      </w:r>
+      <w:r>
+        <w:t xml:space="preserve"> with those voters</w:t>
+      </w:r>
+      <w:r>
+        <w:t xml:space="preserve">. This interaction often includes educating </w:t>
+      </w:r>
+      <w:r>
+        <w:t>people</w:t>
+      </w:r>
+      <w:r>
+        <w:t xml:space="preserve"> and helping them to complete voter registration, attend community events, and share transportation on election day.</w:t>
       </w:r>
       <w:r>
         <w:t xml:space="preserve"> </w:t>
@@ -256,10 +320,31 @@
         <w:ind w:firstLine="720"/>
       </w:pPr>
       <w:r>
-        <w:t>In particular, the miniVAN mobile app and Turf Cutter system have brought huge gains in efficiency for door to door canvassing.</w:t>
-      </w:r>
-      <w:r>
-        <w:t xml:space="preserve"> The VAN’s multi-tenancy model has </w:t>
+        <w:t>The</w:t>
+      </w:r>
+      <w:r>
+        <w:t xml:space="preserve"> miniVAN mobile app and Turf Cutter system have brought huge gains in efficiency for door to door canvassing.</w:t>
+      </w:r>
+      <w:r>
+        <w:t xml:space="preserve"> </w:t>
+      </w:r>
+      <w:r>
+        <w:t xml:space="preserve">MiniVAN allows volunteers with basic training to </w:t>
+      </w:r>
+      <w:r>
+        <w:t xml:space="preserve">get a list of target voters, see data about them in the field, and record data with or without an internet connection. Turf Cutter saves thousands of hours for field organizers who can now manually or automatically segment a map of addresses into walkable sections, and export lists of the contained voters straight to field organizers. </w:t>
+      </w:r>
+    </w:p>
+    <w:p>
+      <w:pPr>
+        <w:spacing w:line="360" w:lineRule="auto"/>
+        <w:ind w:firstLine="720"/>
+      </w:pPr>
+      <w:r>
+        <w:t>Crucially, the VAN’s multi-tenant</w:t>
+      </w:r>
+      <w:r>
+        <w:t xml:space="preserve"> model has </w:t>
       </w:r>
       <w:r>
         <w:t xml:space="preserve">also </w:t>
@@ -280,7 +365,31 @@
         <w:t xml:space="preserve">Campaign </w:t>
       </w:r>
       <w:r>
-        <w:t>field organizing technology has already proven effective in other realms. Several states and Enroll America have successfully used the VAN to coordinate healthcare exchange sign up efforts. This involves targeting and walking people through the healthcare qualification and application process, a huge overlap with recovery efforts to assist residents with hundreds of millions of dollars grants and aid in the wake of Katrina, Sandy, and other disasters.</w:t>
+        <w:t xml:space="preserve">field organizing technology has already proven effective in other realms. Several states and Enroll America have successfully used </w:t>
+      </w:r>
+      <w:r>
+        <w:t>this technology</w:t>
+      </w:r>
+      <w:r>
+        <w:t xml:space="preserve"> to</w:t>
+      </w:r>
+      <w:r>
+        <w:t xml:space="preserve"> successfully</w:t>
+      </w:r>
+      <w:r>
+        <w:t xml:space="preserve"> coordinate healthcare exchange sign up efforts. </w:t>
+      </w:r>
+      <w:r>
+        <w:t>These programs share much in common</w:t>
+      </w:r>
+      <w:r>
+        <w:t xml:space="preserve"> with recovery efforts to </w:t>
+      </w:r>
+      <w:r>
+        <w:t xml:space="preserve">target qualified residents and walk them through the process of aid and insurance applications </w:t>
+      </w:r>
+      <w:r>
+        <w:t>in the wake of Katrina, Sandy, and other disasters.</w:t>
       </w:r>
     </w:p>
     <w:p>
@@ -317,32 +426,139 @@
         <w:spacing w:line="360" w:lineRule="auto"/>
       </w:pPr>
       <w:r>
-        <w:t xml:space="preserve">Moving toward this solution is not without it’s challenges. </w:t>
-      </w:r>
-    </w:p>
-    <w:p>
-      <w:pPr>
-        <w:spacing w:line="360" w:lineRule="auto"/>
-      </w:pPr>
-      <w:r>
-        <w:t>-Data Sources: Voter File alternatives</w:t>
-      </w:r>
-    </w:p>
-    <w:p>
-      <w:pPr>
-        <w:spacing w:line="360" w:lineRule="auto"/>
-      </w:pPr>
-      <w:r>
-        <w:t>-Political Perceptions</w:t>
-      </w:r>
-    </w:p>
-    <w:p>
-      <w:pPr>
-        <w:spacing w:line="360" w:lineRule="auto"/>
-      </w:pPr>
-      <w:r>
-        <w:t>-Training and existing trained user base</w:t>
-      </w:r>
+        <w:t>Moving</w:t>
+      </w:r>
+      <w:r>
+        <w:t xml:space="preserve"> the recovery ecoysytem</w:t>
+      </w:r>
+      <w:r>
+        <w:t xml:space="preserve"> toward this solution is not without it’s challenges. </w:t>
+      </w:r>
+    </w:p>
+    <w:p>
+      <w:pPr>
+        <w:spacing w:line="360" w:lineRule="auto"/>
+      </w:pPr>
+      <w:r>
+        <w:rPr>
+          <w:u w:val="single"/>
+        </w:rPr>
+        <w:t xml:space="preserve">Data Sources: </w:t>
+      </w:r>
+      <w:r>
+        <w:t xml:space="preserve">The VAN product is most effective when there is a starting universe of </w:t>
+      </w:r>
+      <w:r>
+        <w:t xml:space="preserve">person </w:t>
+      </w:r>
+      <w:r>
+        <w:t xml:space="preserve">data. This is most often the voter file, although in some cases consumer data, union membership lists, or existing email lists will serve as the foundation. Using a voter file for disaster recovery may not be legally appropriate, and </w:t>
+      </w:r>
+      <w:r>
+        <w:t xml:space="preserve">also leaves out large swaths of the population. </w:t>
+      </w:r>
+    </w:p>
+    <w:p>
+      <w:pPr>
+        <w:spacing w:line="360" w:lineRule="auto"/>
+      </w:pPr>
+    </w:p>
+    <w:p>
+      <w:pPr>
+        <w:spacing w:line="360" w:lineRule="auto"/>
+        <w:rPr>
+          <w:u w:val="single"/>
+        </w:rPr>
+      </w:pPr>
+      <w:r>
+        <w:rPr>
+          <w:u w:val="single"/>
+        </w:rPr>
+        <w:t>Political Perceptions</w:t>
+      </w:r>
+      <w:r>
+        <w:rPr>
+          <w:u w:val="single"/>
+        </w:rPr>
+        <w:t xml:space="preserve">: </w:t>
+      </w:r>
+    </w:p>
+    <w:p>
+      <w:pPr>
+        <w:spacing w:line="360" w:lineRule="auto"/>
+      </w:pPr>
+      <w:r>
+        <w:t xml:space="preserve">Although </w:t>
+      </w:r>
+      <w:r>
+        <w:t>there is nothing opinionated about the technology itself, there may be resistance to adopting software produced by a company strongly connected to progressive movements and the Democratic party. We should emphasize this as an extension of non-profit work.</w:t>
+      </w:r>
+    </w:p>
+    <w:p>
+      <w:pPr>
+        <w:spacing w:line="360" w:lineRule="auto"/>
+      </w:pPr>
+    </w:p>
+    <w:p>
+      <w:pPr>
+        <w:spacing w:line="360" w:lineRule="auto"/>
+        <w:rPr>
+          <w:u w:val="single"/>
+        </w:rPr>
+      </w:pPr>
+      <w:r>
+        <w:rPr>
+          <w:u w:val="single"/>
+        </w:rPr>
+        <w:t>Training and existing trained user base</w:t>
+      </w:r>
+      <w:r>
+        <w:rPr>
+          <w:u w:val="single"/>
+        </w:rPr>
+        <w:t>:</w:t>
+      </w:r>
+    </w:p>
+    <w:p>
+      <w:pPr>
+        <w:spacing w:line="360" w:lineRule="auto"/>
+      </w:pPr>
+      <w:r>
+        <w:t>The lack of experienced upper and mid level admins may make it hard for disaster response organizations to use the VAN effectively.</w:t>
+      </w:r>
+    </w:p>
+    <w:p>
+      <w:pPr>
+        <w:spacing w:line="360" w:lineRule="auto"/>
+      </w:pPr>
+      <w:r>
+        <w:t xml:space="preserve"> </w:t>
+      </w:r>
+      <w:r>
+        <w:t xml:space="preserve">The system is designed with the expectation that skilled admins will oversee the setup of data access and user permissions. In the progressive organizing world, top level admins </w:t>
+      </w:r>
+      <w:r>
+        <w:t>gain skills as they move from campaign to campaign</w:t>
+      </w:r>
+      <w:r>
+        <w:t xml:space="preserve">, </w:t>
+      </w:r>
+      <w:r>
+        <w:t xml:space="preserve">and lower level admins come from the training pipelines of </w:t>
+      </w:r>
+      <w:r>
+        <w:t>Organizing For America and National Organizing Institute.</w:t>
+      </w:r>
+    </w:p>
+    <w:p>
+      <w:pPr>
+        <w:spacing w:line="360" w:lineRule="auto"/>
+      </w:pPr>
+    </w:p>
+    <w:p>
+      <w:pPr>
+        <w:spacing w:line="360" w:lineRule="auto"/>
+      </w:pPr>
     </w:p>
     <w:p>
       <w:pPr>

</xml_diff>

<commit_message>
Added challenge: data and administrative ownership
</commit_message>
<xml_diff>
--- a/UsingVANSoftwareForDisasterRecovery.docx
+++ b/UsingVANSoftwareForDisasterRecovery.docx
@@ -412,6 +412,7 @@
       <w:r>
         <w:rPr>
           <w:b/>
+          <w:sz w:val="28"/>
         </w:rPr>
         <w:t>Challenges</w:t>
       </w:r>
@@ -420,25 +421,6 @@
       <w:pPr>
         <w:spacing w:line="360" w:lineRule="auto"/>
       </w:pPr>
-    </w:p>
-    <w:p>
-      <w:pPr>
-        <w:spacing w:line="360" w:lineRule="auto"/>
-      </w:pPr>
-      <w:r>
-        <w:t>Moving</w:t>
-      </w:r>
-      <w:r>
-        <w:t xml:space="preserve"> the recovery ecoysytem</w:t>
-      </w:r>
-      <w:r>
-        <w:t xml:space="preserve"> toward this solution is not without it’s challenges. </w:t>
-      </w:r>
-    </w:p>
-    <w:p>
-      <w:pPr>
-        <w:spacing w:line="360" w:lineRule="auto"/>
-      </w:pPr>
       <w:r>
         <w:rPr>
           <w:u w:val="single"/>
@@ -482,16 +464,14 @@
         </w:rPr>
         <w:t xml:space="preserve">: </w:t>
       </w:r>
-    </w:p>
-    <w:p>
-      <w:pPr>
-        <w:spacing w:line="360" w:lineRule="auto"/>
-      </w:pPr>
       <w:r>
         <w:t xml:space="preserve">Although </w:t>
       </w:r>
       <w:r>
-        <w:t>there is nothing opinionated about the technology itself, there may be resistance to adopting software produced by a company strongly connected to progressive movements and the Democratic party. We should emphasize this as an extension of non-profit work.</w:t>
+        <w:t>the technology is opinion free</w:t>
+      </w:r>
+      <w:r>
+        <w:t>, there may be resistance to adopting software produced by a company strongly connected to progressive movements and the Democratic party. We should emphasize this as an extension of non-profit work.</w:t>
       </w:r>
     </w:p>
     <w:p>
@@ -541,47 +521,139 @@
         <w:t>gain skills as they move from campaign to campaign</w:t>
       </w:r>
       <w:r>
-        <w:t xml:space="preserve">, </w:t>
-      </w:r>
-      <w:r>
-        <w:t xml:space="preserve">and lower level admins come from the training pipelines of </w:t>
-      </w:r>
-      <w:r>
-        <w:t>Organizing For America and National Organizing Institute.</w:t>
-      </w:r>
-    </w:p>
-    <w:p>
-      <w:pPr>
-        <w:spacing w:line="360" w:lineRule="auto"/>
-      </w:pPr>
-    </w:p>
-    <w:p>
-      <w:pPr>
-        <w:spacing w:line="360" w:lineRule="auto"/>
-      </w:pPr>
-    </w:p>
-    <w:p>
-      <w:pPr>
-        <w:spacing w:line="360" w:lineRule="auto"/>
-      </w:pPr>
-      <w:r>
-        <w:t>-Customization</w:t>
-      </w:r>
-    </w:p>
-    <w:p>
-      <w:pPr>
-        <w:spacing w:line="360" w:lineRule="auto"/>
-      </w:pPr>
-      <w:r>
-        <w:t>-Who should own the data and tenant heirarchy</w:t>
-      </w:r>
-    </w:p>
-    <w:p>
-      <w:pPr>
-        <w:spacing w:line="360" w:lineRule="auto"/>
-      </w:pPr>
-      <w:r>
-        <w:t>-Existing processes and in house solutions</w:t>
+        <w:t xml:space="preserve">, and lower level admins </w:t>
+      </w:r>
+      <w:r>
+        <w:t>can go through training pipelines like</w:t>
+      </w:r>
+      <w:r>
+        <w:t xml:space="preserve"> Organizing For America and National Organizing Institute.</w:t>
+      </w:r>
+    </w:p>
+    <w:p>
+      <w:pPr>
+        <w:spacing w:line="360" w:lineRule="auto"/>
+      </w:pPr>
+      <w:r>
+        <w:t xml:space="preserve">For a successful disaster recovery deployment, NGP VAN might need to provide more than usual support in terms of </w:t>
+      </w:r>
+      <w:r>
+        <w:t xml:space="preserve">initial administration and setup. </w:t>
+      </w:r>
+    </w:p>
+    <w:p>
+      <w:pPr>
+        <w:spacing w:line="360" w:lineRule="auto"/>
+      </w:pPr>
+    </w:p>
+    <w:p>
+      <w:pPr>
+        <w:spacing w:line="360" w:lineRule="auto"/>
+      </w:pPr>
+    </w:p>
+    <w:p>
+      <w:pPr>
+        <w:spacing w:line="360" w:lineRule="auto"/>
+        <w:rPr>
+          <w:u w:val="single"/>
+        </w:rPr>
+      </w:pPr>
+      <w:r>
+        <w:rPr>
+          <w:u w:val="single"/>
+        </w:rPr>
+        <w:t>Customization</w:t>
+      </w:r>
+      <w:r>
+        <w:rPr>
+          <w:u w:val="single"/>
+        </w:rPr>
+        <w:t>s for Disaster Recovery</w:t>
+      </w:r>
+    </w:p>
+    <w:p>
+      <w:pPr>
+        <w:spacing w:line="360" w:lineRule="auto"/>
+      </w:pPr>
+    </w:p>
+    <w:p>
+      <w:pPr>
+        <w:spacing w:line="360" w:lineRule="auto"/>
+        <w:rPr>
+          <w:u w:val="single"/>
+        </w:rPr>
+      </w:pPr>
+      <w:r>
+        <w:rPr>
+          <w:u w:val="single"/>
+        </w:rPr>
+        <w:t xml:space="preserve">Data and Administrative Ownership </w:t>
+      </w:r>
+    </w:p>
+    <w:p>
+      <w:pPr>
+        <w:spacing w:line="360" w:lineRule="auto"/>
+      </w:pPr>
+      <w:r>
+        <w:t xml:space="preserve">While </w:t>
+      </w:r>
+      <w:r>
+        <w:t xml:space="preserve">VAN </w:t>
+      </w:r>
+      <w:r>
+        <w:t xml:space="preserve">makes </w:t>
+      </w:r>
+      <w:r>
+        <w:t xml:space="preserve">it easy for loosely connected organizations to share and coordinate data, someone still needs to own the data and the site instance. </w:t>
+      </w:r>
+    </w:p>
+    <w:p>
+      <w:pPr>
+        <w:spacing w:line="360" w:lineRule="auto"/>
+      </w:pPr>
+      <w:r>
+        <w:t>A large federal organization like FEMA might more easily acquire the funding and expertise to manage a site, but generally FEMA does not get involved until after response and recovery efforts are underway. Also, federal government contracting r</w:t>
+      </w:r>
+      <w:r>
+        <w:t>egulations are likely more oner</w:t>
+      </w:r>
+      <w:r>
+        <w:t>ous than state or local rules.</w:t>
+      </w:r>
+    </w:p>
+    <w:p>
+      <w:pPr>
+        <w:spacing w:line="360" w:lineRule="auto"/>
+      </w:pPr>
+    </w:p>
+    <w:p>
+      <w:pPr>
+        <w:spacing w:line="360" w:lineRule="auto"/>
+      </w:pPr>
+      <w:r>
+        <w:t>Alternatively, the VAN site and data could be managed at the local level. Medium and large cities usually have an Office of Emergency Management, and the types of disasters that get FEMA involvement always have a local incident commander to oversee all organizations involved in relief and recovery.</w:t>
+      </w:r>
+      <w:r>
+        <w:t xml:space="preserve"> The city government might also be in a better position to build a file of residents and buildings.</w:t>
+      </w:r>
+    </w:p>
+    <w:p>
+      <w:pPr>
+        <w:spacing w:line="360" w:lineRule="auto"/>
+      </w:pPr>
+    </w:p>
+    <w:p>
+      <w:pPr>
+        <w:spacing w:line="360" w:lineRule="auto"/>
+        <w:rPr>
+          <w:u w:val="single"/>
+        </w:rPr>
+      </w:pPr>
+      <w:r>
+        <w:rPr>
+          <w:u w:val="single"/>
+        </w:rPr>
+        <w:t>Existing processes and in house solutions</w:t>
       </w:r>
     </w:p>
     <w:p>

</xml_diff>

<commit_message>
Tweaks to problem statement
</commit_message>
<xml_diff>
--- a/UsingVANSoftwareForDisasterRecovery.docx
+++ b/UsingVANSoftwareForDisasterRecovery.docx
@@ -183,7 +183,10 @@
         <w:t xml:space="preserve"> </w:t>
       </w:r>
       <w:r>
-        <w:t>This is before</w:t>
+        <w:t>This was</w:t>
+      </w:r>
+      <w:r>
+        <w:t xml:space="preserve"> before</w:t>
       </w:r>
       <w:r>
         <w:t xml:space="preserve"> counting other levels of government, private and non-profit relief, faith based organizations, cont</w:t>
@@ -210,7 +213,25 @@
         <w:t xml:space="preserve">. </w:t>
       </w:r>
       <w:r>
-        <w:t xml:space="preserve"> Residents report being visited and surveyed again and again by staff from the same or similar organizations, asking repeat questions because of an inability to create and share case history effectively.</w:t>
+        <w:t xml:space="preserve"> Early responders often start with very little knowledge about the people and infrastructure in an affected area. Residents report being</w:t>
+      </w:r>
+      <w:r>
+        <w:t xml:space="preserve"> surveyed again and again by staff from the same or similar organizations</w:t>
+      </w:r>
+      <w:r>
+        <w:t>. Data is often lost or left in an unusable state when one organization leaves a disaster zone and takes their software with them.</w:t>
+      </w:r>
+    </w:p>
+    <w:p>
+      <w:pPr>
+        <w:spacing w:line="360" w:lineRule="auto"/>
+        <w:ind w:firstLine="720"/>
+      </w:pPr>
+      <w:r>
+        <w:t xml:space="preserve">Overall, with billions of dollars and millions of person hours spent, even small efficiency gains could drastically improve </w:t>
+      </w:r>
+      <w:r>
+        <w:t>the outcomes that we get from aid efforts.</w:t>
       </w:r>
     </w:p>
     <w:p>
@@ -299,7 +320,13 @@
         <w:t>build knowledge on individuals which then drives future</w:t>
       </w:r>
       <w:r>
-        <w:t xml:space="preserve"> with those voters</w:t>
+        <w:t xml:space="preserve"> </w:t>
+      </w:r>
+      <w:r>
+        <w:t xml:space="preserve">interaction </w:t>
+      </w:r>
+      <w:r>
+        <w:t>with those voters</w:t>
       </w:r>
       <w:r>
         <w:t xml:space="preserve">. This interaction often includes educating </w:t>
@@ -400,20 +427,41 @@
     <w:p>
       <w:pPr>
         <w:spacing w:line="360" w:lineRule="auto"/>
-      </w:pPr>
-    </w:p>
-    <w:p>
-      <w:pPr>
-        <w:spacing w:line="360" w:lineRule="auto"/>
-        <w:rPr>
-          <w:b/>
-        </w:rPr>
-      </w:pPr>
-      <w:r>
         <w:rPr>
           <w:b/>
           <w:sz w:val="28"/>
         </w:rPr>
+      </w:pPr>
+      <w:r>
+        <w:rPr>
+          <w:b/>
+          <w:sz w:val="28"/>
+        </w:rPr>
+        <w:t>Alternatives</w:t>
+      </w:r>
+    </w:p>
+    <w:p>
+      <w:pPr>
+        <w:spacing w:line="360" w:lineRule="auto"/>
+      </w:pPr>
+    </w:p>
+    <w:p>
+      <w:pPr>
+        <w:spacing w:line="360" w:lineRule="auto"/>
+      </w:pPr>
+    </w:p>
+    <w:p>
+      <w:pPr>
+        <w:spacing w:line="360" w:lineRule="auto"/>
+        <w:rPr>
+          <w:b/>
+        </w:rPr>
+      </w:pPr>
+      <w:r>
+        <w:rPr>
+          <w:b/>
+          <w:sz w:val="28"/>
+        </w:rPr>
         <w:t>Challenges</w:t>
       </w:r>
     </w:p>
@@ -689,6 +737,7 @@
     <w:p>
       <w:pPr>
         <w:spacing w:line="360" w:lineRule="auto"/>
+        <w:ind w:firstLine="720"/>
       </w:pPr>
       <w:r>
         <w:t xml:space="preserve">In order to validate the usefulness of this idea, </w:t>
@@ -703,9 +752,13 @@
     <w:p>
       <w:pPr>
         <w:spacing w:line="360" w:lineRule="auto"/>
-      </w:pPr>
-      <w:r>
-        <w:t>If possible, we can set up the training exercise site with regional data from the National Voter File Coop. This would allow us to get a site setup cheaply and easily, even if actual rollout would later use a different file.</w:t>
+        <w:ind w:firstLine="720"/>
+      </w:pPr>
+      <w:r>
+        <w:t>Get approval and</w:t>
+      </w:r>
+      <w:r>
+        <w:t xml:space="preserve"> set up the training exercise site with regional data from the National Voter File Coop. This would allow us to get a site setup cheaply and easily, even if actual rollout would later use a different file.</w:t>
       </w:r>
     </w:p>
     <w:p>

</xml_diff>

<commit_message>
Fill out next steps
</commit_message>
<xml_diff>
--- a/UsingVANSoftwareForDisasterRecovery.docx
+++ b/UsingVANSoftwareForDisasterRecovery.docx
@@ -546,11 +546,12 @@
         </w:rPr>
         <w:t>:</w:t>
       </w:r>
-    </w:p>
-    <w:p>
-      <w:pPr>
-        <w:spacing w:line="360" w:lineRule="auto"/>
-      </w:pPr>
+      <w:r>
+        <w:rPr>
+          <w:u w:val="single"/>
+        </w:rPr>
+        <w:t xml:space="preserve"> </w:t>
+      </w:r>
       <w:r>
         <w:t>The lack of experienced upper and mid level admins may make it hard for disaster response organizations to use the VAN effectively.</w:t>
       </w:r>
@@ -605,13 +606,17 @@
         <w:rPr>
           <w:u w:val="single"/>
         </w:rPr>
-        <w:t xml:space="preserve">Data and Administrative Ownership </w:t>
-      </w:r>
-    </w:p>
-    <w:p>
-      <w:pPr>
-        <w:spacing w:line="360" w:lineRule="auto"/>
-      </w:pPr>
+        <w:t>Da</w:t>
+      </w:r>
+      <w:r>
+        <w:rPr>
+          <w:u w:val="single"/>
+        </w:rPr>
+        <w:t>ta and Administrative Ownership:</w:t>
+      </w:r>
+      <w:r>
+        <w:t xml:space="preserve"> </w:t>
+      </w:r>
       <w:r>
         <w:t xml:space="preserve">While </w:t>
       </w:r>
@@ -658,11 +663,6 @@
     <w:p>
       <w:pPr>
         <w:spacing w:line="360" w:lineRule="auto"/>
-      </w:pPr>
-    </w:p>
-    <w:p>
-      <w:pPr>
-        <w:spacing w:line="360" w:lineRule="auto"/>
         <w:rPr>
           <w:u w:val="single"/>
         </w:rPr>
@@ -687,32 +687,32 @@
         </w:rPr>
         <w:t>s for Disaster Recovery</w:t>
       </w:r>
-    </w:p>
-    <w:p>
-      <w:pPr>
-        <w:spacing w:line="360" w:lineRule="auto"/>
-      </w:pPr>
-      <w:r>
-        <w:t xml:space="preserve">For a serious roll out, customizations may at least include </w:t>
-      </w:r>
-    </w:p>
-    <w:p>
-      <w:pPr>
-        <w:spacing w:line="360" w:lineRule="auto"/>
-      </w:pPr>
-    </w:p>
-    <w:p>
-      <w:pPr>
-        <w:spacing w:line="360" w:lineRule="auto"/>
-        <w:rPr>
-          <w:u w:val="single"/>
-        </w:rPr>
-      </w:pPr>
-      <w:r>
-        <w:rPr>
-          <w:u w:val="single"/>
-        </w:rPr>
-        <w:t>Existing processes and in house solutions</w:t>
+      <w:r>
+        <w:rPr>
+          <w:u w:val="single"/>
+        </w:rPr>
+        <w:t>:</w:t>
+      </w:r>
+      <w:r>
+        <w:t xml:space="preserve"> </w:t>
+      </w:r>
+      <w:r>
+        <w:t xml:space="preserve">For a serious roll out, customizations may at least </w:t>
+      </w:r>
+      <w:r>
+        <w:t xml:space="preserve">need to </w:t>
+      </w:r>
+      <w:r>
+        <w:t>include</w:t>
+      </w:r>
+      <w:r>
+        <w:t xml:space="preserve"> language changes to reflect disaster recovery and </w:t>
+      </w:r>
+      <w:r>
+        <w:t>not social organizing.</w:t>
+      </w:r>
+      <w:r>
+        <w:t xml:space="preserve"> </w:t>
       </w:r>
     </w:p>
     <w:p>
@@ -740,13 +740,7 @@
         <w:ind w:firstLine="720"/>
       </w:pPr>
       <w:r>
-        <w:t xml:space="preserve">In order to validate the usefulness of this idea, </w:t>
-      </w:r>
-      <w:r>
-        <w:t>we should partner with FEMA or a local government to use VAN in a disaster training exercise</w:t>
-      </w:r>
-      <w:r>
-        <w:t>.</w:t>
+        <w:t xml:space="preserve">As a first step to validating this idea, we can partner with FEMA or a local government to use VAN in a disaster response training or simulation. Medium and large cities perform these types of simulations regularly. </w:t>
       </w:r>
     </w:p>
     <w:p>
@@ -755,54 +749,20 @@
         <w:ind w:firstLine="720"/>
       </w:pPr>
       <w:r>
-        <w:t>Get approval and</w:t>
-      </w:r>
-      <w:r>
-        <w:t xml:space="preserve"> set up the training exercise site with regional data from the National Voter File Coop. This would allow us to get a site setup cheaply and easily, even if actual rollout would later use a different file.</w:t>
-      </w:r>
-    </w:p>
-    <w:p>
-      <w:pPr>
-        <w:spacing w:line="360" w:lineRule="auto"/>
-      </w:pPr>
-    </w:p>
-    <w:p>
-      <w:pPr>
-        <w:spacing w:line="360" w:lineRule="auto"/>
-      </w:pPr>
-      <w:r>
-        <w:rPr>
-          <w:b/>
-        </w:rPr>
-        <w:t>-</w:t>
-      </w:r>
-      <w:r>
-        <w:t>Proof of concept deployed during training exercise</w:t>
-      </w:r>
-    </w:p>
-    <w:p>
-      <w:pPr>
-        <w:spacing w:line="360" w:lineRule="auto"/>
-      </w:pPr>
-      <w:r>
-        <w:t>-Pros/Cons of partnering with FEMA</w:t>
-      </w:r>
-    </w:p>
-    <w:p>
-      <w:pPr>
-        <w:spacing w:line="360" w:lineRule="auto"/>
-      </w:pPr>
-      <w:r>
-        <w:t>-Pros/Cons of partnering with local government</w:t>
-      </w:r>
-    </w:p>
-    <w:p>
-      <w:pPr>
-        <w:spacing w:line="360" w:lineRule="auto"/>
-        <w:rPr>
-          <w:b/>
-        </w:rPr>
-      </w:pPr>
+        <w:t xml:space="preserve">We should seek approval to </w:t>
+      </w:r>
+      <w:r>
+        <w:t>set up the training exercise site with regional data from the National Voter File Coop. This would allow us to get a site setup cheaply and easily, even if actual rollout would later use a different file.</w:t>
+      </w:r>
+    </w:p>
+    <w:p>
+      <w:pPr>
+        <w:spacing w:line="360" w:lineRule="auto"/>
+        <w:ind w:firstLine="720"/>
+      </w:pPr>
+      <w:r>
+        <w:t xml:space="preserve">To test the efficacy of the product, we can work with the MIT Humanitarian Response Lab to design a study assessing the impact of VAN software during the simulation compared to other alternatives. </w:t>
+      </w:r>
     </w:p>
     <w:p>
       <w:pPr>

</xml_diff>